<commit_message>
Updated Readme and pdf version of mid assignment
</commit_message>
<xml_diff>
--- a/mid-assignment/CVWO Mid Assignment Writeup.docx
+++ b/mid-assignment/CVWO Mid Assignment Writeup.docx
@@ -345,7 +345,7 @@
           <w:szCs w:val="24"/>
           <w:u w:val="single"/>
         </w:rPr>
-        <w:t xml:space="preserve"> – </w:t>
+        <w:t xml:space="preserve"> – View Tasks</w:t>
       </w:r>
       <w:r>
         <w:rPr>
@@ -354,33 +354,6 @@
           <w:szCs w:val="24"/>
           <w:u w:val="single"/>
         </w:rPr>
-        <w:t>View</w:t>
-      </w:r>
-      <w:r>
-        <w:rPr>
-          <w:rFonts w:ascii="Georgia" w:hAnsi="Georgia"/>
-          <w:sz w:val="24"/>
-          <w:szCs w:val="24"/>
-          <w:u w:val="single"/>
-        </w:rPr>
-        <w:t xml:space="preserve"> Task</w:t>
-      </w:r>
-      <w:r>
-        <w:rPr>
-          <w:rFonts w:ascii="Georgia" w:hAnsi="Georgia"/>
-          <w:sz w:val="24"/>
-          <w:szCs w:val="24"/>
-          <w:u w:val="single"/>
-        </w:rPr>
-        <w:t>s</w:t>
-      </w:r>
-      <w:r>
-        <w:rPr>
-          <w:rFonts w:ascii="Georgia" w:hAnsi="Georgia"/>
-          <w:sz w:val="24"/>
-          <w:szCs w:val="24"/>
-          <w:u w:val="single"/>
-        </w:rPr>
         <w:t xml:space="preserve"> sorted by Deadline Fields</w:t>
       </w:r>
     </w:p>
@@ -399,15 +372,7 @@
           <w:sz w:val="24"/>
           <w:szCs w:val="24"/>
         </w:rPr>
-        <w:t xml:space="preserve">Description: User can </w:t>
-      </w:r>
-      <w:r>
-        <w:rPr>
-          <w:rFonts w:ascii="Georgia" w:hAnsi="Georgia"/>
-          <w:sz w:val="24"/>
-          <w:szCs w:val="24"/>
-        </w:rPr>
-        <w:t>view the tasks in the “to-do” list</w:t>
+        <w:t>Description: User can view the tasks in the “to-do” list</w:t>
       </w:r>
       <w:r>
         <w:rPr>
@@ -456,39 +421,7 @@
           <w:sz w:val="24"/>
           <w:szCs w:val="24"/>
         </w:rPr>
-        <w:t xml:space="preserve">User chooses to </w:t>
-      </w:r>
-      <w:r>
-        <w:rPr>
-          <w:rFonts w:ascii="Georgia" w:hAnsi="Georgia"/>
-          <w:sz w:val="24"/>
-          <w:szCs w:val="24"/>
-        </w:rPr>
-        <w:t>view</w:t>
-      </w:r>
-      <w:r>
-        <w:rPr>
-          <w:rFonts w:ascii="Georgia" w:hAnsi="Georgia"/>
-          <w:sz w:val="24"/>
-          <w:szCs w:val="24"/>
-        </w:rPr>
-        <w:t xml:space="preserve"> task</w:t>
-      </w:r>
-      <w:r>
-        <w:rPr>
-          <w:rFonts w:ascii="Georgia" w:hAnsi="Georgia"/>
-          <w:sz w:val="24"/>
-          <w:szCs w:val="24"/>
-        </w:rPr>
-        <w:t>s</w:t>
-      </w:r>
-      <w:r>
-        <w:rPr>
-          <w:rFonts w:ascii="Georgia" w:hAnsi="Georgia"/>
-          <w:sz w:val="24"/>
-          <w:szCs w:val="24"/>
-        </w:rPr>
-        <w:t xml:space="preserve"> </w:t>
+        <w:t xml:space="preserve">User chooses to view tasks </w:t>
       </w:r>
     </w:p>
     <w:p>
@@ -535,23 +468,7 @@
           <w:sz w:val="24"/>
           <w:szCs w:val="24"/>
         </w:rPr>
-        <w:t xml:space="preserve"> on the </w:t>
-      </w:r>
-      <w:r>
-        <w:rPr>
-          <w:rFonts w:ascii="Georgia" w:hAnsi="Georgia"/>
-          <w:sz w:val="24"/>
-          <w:szCs w:val="24"/>
-        </w:rPr>
-        <w:t>View Task / homepage</w:t>
-      </w:r>
-      <w:r>
-        <w:rPr>
-          <w:rFonts w:ascii="Georgia" w:hAnsi="Georgia"/>
-          <w:sz w:val="24"/>
-          <w:szCs w:val="24"/>
-        </w:rPr>
-        <w:t xml:space="preserve"> button</w:t>
+        <w:t xml:space="preserve"> on the View Task / homepage button</w:t>
       </w:r>
       <w:r>
         <w:rPr>
@@ -638,60 +555,25 @@
           <w:szCs w:val="24"/>
           <w:u w:val="single"/>
         </w:rPr>
-        <w:t xml:space="preserve"> – View Tasks </w:t>
-      </w:r>
-      <w:r>
-        <w:rPr>
-          <w:rFonts w:ascii="Georgia" w:hAnsi="Georgia"/>
-          <w:sz w:val="24"/>
-          <w:szCs w:val="24"/>
-          <w:u w:val="single"/>
-        </w:rPr>
-        <w:t>S</w:t>
-      </w:r>
-      <w:r>
-        <w:rPr>
-          <w:rFonts w:ascii="Georgia" w:hAnsi="Georgia"/>
-          <w:sz w:val="24"/>
-          <w:szCs w:val="24"/>
-          <w:u w:val="single"/>
-        </w:rPr>
-        <w:t xml:space="preserve">orted by </w:t>
-      </w:r>
-      <w:r>
-        <w:rPr>
-          <w:rFonts w:ascii="Georgia" w:hAnsi="Georgia"/>
-          <w:sz w:val="24"/>
-          <w:szCs w:val="24"/>
-          <w:u w:val="single"/>
-        </w:rPr>
-        <w:t>Categories</w:t>
-      </w:r>
-    </w:p>
-    <w:p>
-      <w:pPr>
-        <w:spacing w:after="0"/>
-        <w:rPr>
-          <w:rFonts w:ascii="Georgia" w:hAnsi="Georgia"/>
-          <w:sz w:val="24"/>
-          <w:szCs w:val="24"/>
-        </w:rPr>
-      </w:pPr>
-      <w:r>
-        <w:rPr>
-          <w:rFonts w:ascii="Georgia" w:hAnsi="Georgia"/>
-          <w:sz w:val="24"/>
-          <w:szCs w:val="24"/>
-        </w:rPr>
-        <w:t xml:space="preserve">Description: User can </w:t>
-      </w:r>
-      <w:r>
-        <w:rPr>
-          <w:rFonts w:ascii="Georgia" w:hAnsi="Georgia"/>
-          <w:sz w:val="24"/>
-          <w:szCs w:val="24"/>
-        </w:rPr>
-        <w:t>filter the tasks based on tasks categories.</w:t>
+        <w:t xml:space="preserve"> – View Tasks Sorted by Categories</w:t>
+      </w:r>
+    </w:p>
+    <w:p>
+      <w:pPr>
+        <w:spacing w:after="0"/>
+        <w:rPr>
+          <w:rFonts w:ascii="Georgia" w:hAnsi="Georgia"/>
+          <w:sz w:val="24"/>
+          <w:szCs w:val="24"/>
+        </w:rPr>
+      </w:pPr>
+      <w:r>
+        <w:rPr>
+          <w:rFonts w:ascii="Georgia" w:hAnsi="Georgia"/>
+          <w:sz w:val="24"/>
+          <w:szCs w:val="24"/>
+        </w:rPr>
+        <w:t>Description: User can filter the tasks based on tasks categories.</w:t>
       </w:r>
     </w:p>
     <w:p>
@@ -755,15 +637,7 @@
           <w:sz w:val="24"/>
           <w:szCs w:val="24"/>
         </w:rPr>
-        <w:t xml:space="preserve">System presents </w:t>
-      </w:r>
-      <w:r>
-        <w:rPr>
-          <w:rFonts w:ascii="Georgia" w:hAnsi="Georgia"/>
-          <w:sz w:val="24"/>
-          <w:szCs w:val="24"/>
-        </w:rPr>
-        <w:t>all the categories with its’ tasks accordingly.</w:t>
+        <w:t>System presents all the categories with its’ tasks accordingly.</w:t>
       </w:r>
     </w:p>
     <w:p>
@@ -847,23 +721,7 @@
           <w:sz w:val="24"/>
           <w:szCs w:val="24"/>
         </w:rPr>
-        <w:t xml:space="preserve">Description: User can view the </w:t>
-      </w:r>
-      <w:r>
-        <w:rPr>
-          <w:rFonts w:ascii="Georgia" w:hAnsi="Georgia"/>
-          <w:sz w:val="24"/>
-          <w:szCs w:val="24"/>
-        </w:rPr>
-        <w:t>details of a task</w:t>
-      </w:r>
-      <w:r>
-        <w:rPr>
-          <w:rFonts w:ascii="Georgia" w:hAnsi="Georgia"/>
-          <w:sz w:val="24"/>
-          <w:szCs w:val="24"/>
-        </w:rPr>
-        <w:t xml:space="preserve"> in the “to-do” list</w:t>
+        <w:t>Description: User can view the details of a task in the “to-do” list</w:t>
       </w:r>
     </w:p>
     <w:p>
@@ -1014,75 +872,25 @@
           <w:szCs w:val="24"/>
           <w:u w:val="single"/>
         </w:rPr>
-        <w:t xml:space="preserve"> – </w:t>
-      </w:r>
-      <w:r>
-        <w:rPr>
-          <w:rFonts w:ascii="Georgia" w:hAnsi="Georgia"/>
-          <w:sz w:val="24"/>
-          <w:szCs w:val="24"/>
-          <w:u w:val="single"/>
-        </w:rPr>
-        <w:t>Update/Edit</w:t>
-      </w:r>
-      <w:r>
-        <w:rPr>
-          <w:rFonts w:ascii="Georgia" w:hAnsi="Georgia"/>
-          <w:sz w:val="24"/>
-          <w:szCs w:val="24"/>
-          <w:u w:val="single"/>
-        </w:rPr>
-        <w:t xml:space="preserve"> Task</w:t>
-      </w:r>
-    </w:p>
-    <w:p>
-      <w:pPr>
-        <w:spacing w:after="0"/>
-        <w:rPr>
-          <w:rFonts w:ascii="Georgia" w:hAnsi="Georgia"/>
-          <w:sz w:val="24"/>
-          <w:szCs w:val="24"/>
-        </w:rPr>
-      </w:pPr>
-      <w:r>
-        <w:rPr>
-          <w:rFonts w:ascii="Georgia" w:hAnsi="Georgia"/>
-          <w:sz w:val="24"/>
-          <w:szCs w:val="24"/>
-        </w:rPr>
-        <w:t xml:space="preserve">Description: User can </w:t>
-      </w:r>
-      <w:r>
-        <w:rPr>
-          <w:rFonts w:ascii="Georgia" w:hAnsi="Georgia"/>
-          <w:sz w:val="24"/>
-          <w:szCs w:val="24"/>
-        </w:rPr>
-        <w:t>update/edit a task</w:t>
-      </w:r>
-      <w:r>
-        <w:rPr>
-          <w:rFonts w:ascii="Georgia" w:hAnsi="Georgia"/>
-          <w:sz w:val="24"/>
-          <w:szCs w:val="24"/>
-        </w:rPr>
-        <w:t xml:space="preserve"> </w:t>
-      </w:r>
-      <w:r>
-        <w:rPr>
-          <w:rFonts w:ascii="Georgia" w:hAnsi="Georgia"/>
-          <w:sz w:val="24"/>
-          <w:szCs w:val="24"/>
-        </w:rPr>
-        <w:t>in</w:t>
-      </w:r>
-      <w:r>
-        <w:rPr>
-          <w:rFonts w:ascii="Georgia" w:hAnsi="Georgia"/>
-          <w:sz w:val="24"/>
-          <w:szCs w:val="24"/>
-        </w:rPr>
-        <w:t xml:space="preserve"> the “to-do” list</w:t>
+        <w:t xml:space="preserve"> – Update/Edit Task</w:t>
+      </w:r>
+    </w:p>
+    <w:p>
+      <w:pPr>
+        <w:spacing w:after="0"/>
+        <w:rPr>
+          <w:rFonts w:ascii="Georgia" w:hAnsi="Georgia"/>
+          <w:sz w:val="24"/>
+          <w:szCs w:val="24"/>
+        </w:rPr>
+      </w:pPr>
+      <w:r>
+        <w:rPr>
+          <w:rFonts w:ascii="Georgia" w:hAnsi="Georgia"/>
+          <w:sz w:val="24"/>
+          <w:szCs w:val="24"/>
+        </w:rPr>
+        <w:t>Description: User can update/edit a task in the “to-do” list</w:t>
       </w:r>
     </w:p>
     <w:p>
@@ -1123,15 +931,7 @@
           <w:sz w:val="24"/>
           <w:szCs w:val="24"/>
         </w:rPr>
-        <w:t xml:space="preserve">User chooses to </w:t>
-      </w:r>
-      <w:r>
-        <w:rPr>
-          <w:rFonts w:ascii="Georgia" w:hAnsi="Georgia"/>
-          <w:sz w:val="24"/>
-          <w:szCs w:val="24"/>
-        </w:rPr>
-        <w:t>edit a specific task.</w:t>
+        <w:t>User chooses to edit a specific task.</w:t>
       </w:r>
     </w:p>
     <w:p>
@@ -1209,31 +1009,7 @@
           <w:sz w:val="24"/>
           <w:szCs w:val="24"/>
         </w:rPr>
-        <w:t xml:space="preserve"> of the task and </w:t>
-      </w:r>
-      <w:r>
-        <w:rPr>
-          <w:rFonts w:ascii="Georgia" w:hAnsi="Georgia"/>
-          <w:sz w:val="24"/>
-          <w:szCs w:val="24"/>
-        </w:rPr>
-        <w:t>update</w:t>
-      </w:r>
-      <w:r>
-        <w:rPr>
-          <w:rFonts w:ascii="Georgia" w:hAnsi="Georgia"/>
-          <w:sz w:val="24"/>
-          <w:szCs w:val="24"/>
-        </w:rPr>
-        <w:t xml:space="preserve"> the task</w:t>
-      </w:r>
-      <w:r>
-        <w:rPr>
-          <w:rFonts w:ascii="Georgia" w:hAnsi="Georgia"/>
-          <w:sz w:val="24"/>
-          <w:szCs w:val="24"/>
-        </w:rPr>
-        <w:t>.</w:t>
+        <w:t xml:space="preserve"> of the task and update the task.</w:t>
       </w:r>
     </w:p>
     <w:p>
@@ -1256,15 +1032,7 @@
           <w:sz w:val="24"/>
           <w:szCs w:val="24"/>
         </w:rPr>
-        <w:t xml:space="preserve">The system saves the task in the database and </w:t>
-      </w:r>
-      <w:r>
-        <w:rPr>
-          <w:rFonts w:ascii="Georgia" w:hAnsi="Georgia"/>
-          <w:sz w:val="24"/>
-          <w:szCs w:val="24"/>
-        </w:rPr>
-        <w:t>presents the updated task to the user.</w:t>
+        <w:t>The system saves the task in the database and presents the updated task to the user.</w:t>
       </w:r>
     </w:p>
     <w:p>
@@ -1343,25 +1111,7 @@
           <w:szCs w:val="24"/>
           <w:u w:val="single"/>
         </w:rPr>
-        <w:t xml:space="preserve"> – </w:t>
-      </w:r>
-      <w:r>
-        <w:rPr>
-          <w:rFonts w:ascii="Georgia" w:hAnsi="Georgia"/>
-          <w:sz w:val="24"/>
-          <w:szCs w:val="24"/>
-          <w:u w:val="single"/>
-        </w:rPr>
-        <w:t>Destroy/Delete</w:t>
-      </w:r>
-      <w:r>
-        <w:rPr>
-          <w:rFonts w:ascii="Georgia" w:hAnsi="Georgia"/>
-          <w:sz w:val="24"/>
-          <w:szCs w:val="24"/>
-          <w:u w:val="single"/>
-        </w:rPr>
-        <w:t xml:space="preserve"> Task</w:t>
+        <w:t xml:space="preserve"> – Destroy/Delete Task</w:t>
       </w:r>
     </w:p>
     <w:p>
@@ -1694,23 +1444,7 @@
           <w:sz w:val="24"/>
           <w:szCs w:val="24"/>
         </w:rPr>
-        <w:t xml:space="preserve">User chooses to </w:t>
-      </w:r>
-      <w:r>
-        <w:rPr>
-          <w:rFonts w:ascii="Georgia" w:hAnsi="Georgia"/>
-          <w:sz w:val="24"/>
-          <w:szCs w:val="24"/>
-        </w:rPr>
-        <w:t>complete</w:t>
-      </w:r>
-      <w:r>
-        <w:rPr>
-          <w:rFonts w:ascii="Georgia" w:hAnsi="Georgia"/>
-          <w:sz w:val="24"/>
-          <w:szCs w:val="24"/>
-        </w:rPr>
-        <w:t xml:space="preserve"> a specific task.</w:t>
+        <w:t>User chooses to complete a specific task.</w:t>
       </w:r>
     </w:p>
     <w:p>
@@ -1733,23 +1467,7 @@
           <w:sz w:val="24"/>
           <w:szCs w:val="24"/>
         </w:rPr>
-        <w:t xml:space="preserve">User clicks on the task’s </w:t>
-      </w:r>
-      <w:r>
-        <w:rPr>
-          <w:rFonts w:ascii="Georgia" w:hAnsi="Georgia"/>
-          <w:sz w:val="24"/>
-          <w:szCs w:val="24"/>
-        </w:rPr>
-        <w:t>complete button</w:t>
-      </w:r>
-      <w:r>
-        <w:rPr>
-          <w:rFonts w:ascii="Georgia" w:hAnsi="Georgia"/>
-          <w:sz w:val="24"/>
-          <w:szCs w:val="24"/>
-        </w:rPr>
-        <w:t>.</w:t>
+        <w:t>User clicks on the task’s complete button.</w:t>
       </w:r>
     </w:p>
     <w:p>
@@ -1772,31 +1490,7 @@
           <w:sz w:val="24"/>
           <w:szCs w:val="24"/>
         </w:rPr>
-        <w:t xml:space="preserve">The system </w:t>
-      </w:r>
-      <w:r>
-        <w:rPr>
-          <w:rFonts w:ascii="Georgia" w:hAnsi="Georgia"/>
-          <w:sz w:val="24"/>
-          <w:szCs w:val="24"/>
-        </w:rPr>
-        <w:t>updates</w:t>
-      </w:r>
-      <w:r>
-        <w:rPr>
-          <w:rFonts w:ascii="Georgia" w:hAnsi="Georgia"/>
-          <w:sz w:val="24"/>
-          <w:szCs w:val="24"/>
-        </w:rPr>
-        <w:t xml:space="preserve"> the </w:t>
-      </w:r>
-      <w:r>
-        <w:rPr>
-          <w:rFonts w:ascii="Georgia" w:hAnsi="Georgia"/>
-          <w:sz w:val="24"/>
-          <w:szCs w:val="24"/>
-        </w:rPr>
-        <w:t>state of the task in the database.</w:t>
+        <w:t>The system updates the state of the task in the database.</w:t>
       </w:r>
     </w:p>
     <w:p>
@@ -1931,47 +1625,7 @@
           <w:sz w:val="24"/>
           <w:szCs w:val="24"/>
         </w:rPr>
-        <w:t xml:space="preserve"> </w:t>
-      </w:r>
-      <w:r>
-        <w:rPr>
-          <w:rFonts w:ascii="Georgia" w:hAnsi="Georgia"/>
-          <w:sz w:val="24"/>
-          <w:szCs w:val="24"/>
-        </w:rPr>
-        <w:t xml:space="preserve">Without the addition of User Authentication System, all of the tasks from multiple users will be </w:t>
-      </w:r>
-      <w:r>
-        <w:rPr>
-          <w:rFonts w:ascii="Georgia" w:hAnsi="Georgia"/>
-          <w:sz w:val="24"/>
-          <w:szCs w:val="24"/>
-        </w:rPr>
-        <w:t>clumped</w:t>
-      </w:r>
-      <w:r>
-        <w:rPr>
-          <w:rFonts w:ascii="Georgia" w:hAnsi="Georgia"/>
-          <w:sz w:val="24"/>
-          <w:szCs w:val="24"/>
-        </w:rPr>
-        <w:t xml:space="preserve"> together</w:t>
-      </w:r>
-      <w:r>
-        <w:rPr>
-          <w:rFonts w:ascii="Georgia" w:hAnsi="Georgia"/>
-          <w:sz w:val="24"/>
-          <w:szCs w:val="24"/>
-        </w:rPr>
-        <w:t xml:space="preserve"> as the system does not have the ability to differ between users</w:t>
-      </w:r>
-      <w:r>
-        <w:rPr>
-          <w:rFonts w:ascii="Georgia" w:hAnsi="Georgia"/>
-          <w:sz w:val="24"/>
-          <w:szCs w:val="24"/>
-        </w:rPr>
-        <w:t xml:space="preserve">. </w:t>
+        <w:t xml:space="preserve"> Without the addition of User Authentication System, all of the tasks from multiple users will be clumped together as the system does not have the ability to differ between users. </w:t>
       </w:r>
       <w:r>
         <w:rPr>
@@ -2286,27 +1940,7 @@
           <w:szCs w:val="24"/>
           <w:lang w:val="en-US"/>
         </w:rPr>
-        <w:t xml:space="preserve">I have completed most of the main components of the backend side in this to-do list project. Currently, the project uses sqlite3 for the database to keep the project simple. I have also implemented the </w:t>
-      </w:r>
-      <w:proofErr w:type="spellStart"/>
-      <w:r>
-        <w:rPr>
-          <w:rFonts w:ascii="Georgia" w:hAnsi="Georgia"/>
-          <w:sz w:val="24"/>
-          <w:szCs w:val="24"/>
-          <w:lang w:val="en-US"/>
-        </w:rPr>
-        <w:t>fast_jsonapi</w:t>
-      </w:r>
-      <w:proofErr w:type="spellEnd"/>
-      <w:r>
-        <w:rPr>
-          <w:rFonts w:ascii="Georgia" w:hAnsi="Georgia"/>
-          <w:sz w:val="24"/>
-          <w:szCs w:val="24"/>
-          <w:lang w:val="en-US"/>
-        </w:rPr>
-        <w:t xml:space="preserve"> to ease the process of implementing RESTful API in my project. Overall, the CRUD functionality of the project has been implemented.</w:t>
+        <w:t>I have completed most of the main components of the backend side in this to-do list project. Currently, the project uses sqlite3 for the database to keep the project simple. I have also implemented the fast_jsonapi to ease the process of implementing RESTful API in my project. Overall, the CRUD functionality of the project has been implemented.</w:t>
       </w:r>
     </w:p>
     <w:p>
@@ -2390,34 +2024,7 @@
           <w:szCs w:val="24"/>
           <w:lang w:val="en-US"/>
         </w:rPr>
-        <w:t>. This is based on</w:t>
-      </w:r>
-      <w:r>
-        <w:rPr>
-          <w:rFonts w:ascii="Georgia" w:hAnsi="Georgia"/>
-          <w:sz w:val="24"/>
-          <w:szCs w:val="24"/>
-          <w:lang w:val="en-US"/>
-        </w:rPr>
-        <w:t xml:space="preserve"> the fact that a to-do list’ main selling point lies in its efficiency and user-friendliness. </w:t>
-      </w:r>
-      <w:r>
-        <w:rPr>
-          <w:rFonts w:ascii="Georgia" w:hAnsi="Georgia"/>
-          <w:sz w:val="24"/>
-          <w:szCs w:val="24"/>
-          <w:lang w:val="en-US"/>
-        </w:rPr>
-        <w:t xml:space="preserve"> </w:t>
-      </w:r>
-      <w:r>
-        <w:rPr>
-          <w:rFonts w:ascii="Georgia" w:hAnsi="Georgia"/>
-          <w:sz w:val="24"/>
-          <w:szCs w:val="24"/>
-          <w:lang w:val="en-US"/>
-        </w:rPr>
-        <w:t xml:space="preserve">I am planning to make use of Bootstrap to help beautify the web application in order to enhance user experiences. This also helps to make the web application more user-friendly. </w:t>
+        <w:t xml:space="preserve">. This is based on the fact that a to-do list’ main selling point lies in its efficiency and user-friendliness.  I am planning to make use of Bootstrap to help beautify the web application in order to enhance user experiences. This also helps to make the web application more user-friendly. </w:t>
       </w:r>
     </w:p>
     <w:p>
@@ -2489,18 +2096,6 @@
         </w:rPr>
         <w:t xml:space="preserve"> and implement the database system for both features.</w:t>
       </w:r>
-    </w:p>
-    <w:p>
-      <w:pPr>
-        <w:ind w:firstLine="720"/>
-        <w:jc w:val="both"/>
-        <w:rPr>
-          <w:rFonts w:ascii="Georgia" w:hAnsi="Georgia"/>
-          <w:sz w:val="24"/>
-          <w:szCs w:val="24"/>
-          <w:lang w:val="en-US"/>
-        </w:rPr>
-      </w:pPr>
     </w:p>
     <w:p>
       <w:pPr>
@@ -2576,9 +2171,8 @@
           <w:szCs w:val="24"/>
           <w:lang w:val="en-US"/>
         </w:rPr>
-        <w:t xml:space="preserve"> and I only have minimum knowledge about </w:t>
-      </w:r>
-      <w:proofErr w:type="spellStart"/>
+        <w:t xml:space="preserve"> and I only have minimum knowledge about Javascript which are the backbone of this project</w:t>
+      </w:r>
       <w:r>
         <w:rPr>
           <w:rFonts w:ascii="Georgia" w:hAnsi="Georgia"/>
@@ -2586,9 +2180,8 @@
           <w:szCs w:val="24"/>
           <w:lang w:val="en-US"/>
         </w:rPr>
-        <w:t>Javascript</w:t>
-      </w:r>
-      <w:proofErr w:type="spellEnd"/>
+        <w:t>.</w:t>
+      </w:r>
       <w:r>
         <w:rPr>
           <w:rFonts w:ascii="Georgia" w:hAnsi="Georgia"/>
@@ -2596,45 +2189,7 @@
           <w:szCs w:val="24"/>
           <w:lang w:val="en-US"/>
         </w:rPr>
-        <w:t xml:space="preserve"> which are the backbone of this project</w:t>
-      </w:r>
-      <w:r>
-        <w:rPr>
-          <w:rFonts w:ascii="Georgia" w:hAnsi="Georgia"/>
-          <w:sz w:val="24"/>
-          <w:szCs w:val="24"/>
-          <w:lang w:val="en-US"/>
-        </w:rPr>
-        <w:t>.</w:t>
-      </w:r>
-      <w:r>
-        <w:rPr>
-          <w:rFonts w:ascii="Georgia" w:hAnsi="Georgia"/>
-          <w:sz w:val="24"/>
-          <w:szCs w:val="24"/>
-          <w:lang w:val="en-US"/>
-        </w:rPr>
-        <w:t xml:space="preserve"> This is because I am an information security student who learnt C in CS1010 rather than </w:t>
-      </w:r>
-      <w:proofErr w:type="spellStart"/>
-      <w:r>
-        <w:rPr>
-          <w:rFonts w:ascii="Georgia" w:hAnsi="Georgia"/>
-          <w:sz w:val="24"/>
-          <w:szCs w:val="24"/>
-          <w:lang w:val="en-US"/>
-        </w:rPr>
-        <w:t>Javascript</w:t>
-      </w:r>
-      <w:proofErr w:type="spellEnd"/>
-      <w:r>
-        <w:rPr>
-          <w:rFonts w:ascii="Georgia" w:hAnsi="Georgia"/>
-          <w:sz w:val="24"/>
-          <w:szCs w:val="24"/>
-          <w:lang w:val="en-US"/>
-        </w:rPr>
-        <w:t xml:space="preserve"> in CS1101S.</w:t>
+        <w:t xml:space="preserve"> This is because I am an information security student who learnt C in CS1010 rather than Javascript in CS1101S.</w:t>
       </w:r>
       <w:r>
         <w:rPr>

</xml_diff>